<commit_message>
messages now displaying on 'view messages', minor fixes in other places
</commit_message>
<xml_diff>
--- a/Laravel-Homework-1.DOCX
+++ b/Laravel-Homework-1.DOCX
@@ -1,6 +1,6 @@
 
 <file path=word/document.xml><?xml version="1.0" encoding="utf-8"?>
-<w:document xmlns:wpc="http://schemas.microsoft.com/office/word/2010/wordprocessingCanvas" xmlns:mc="http://schemas.openxmlformats.org/markup-compatibility/2006" xmlns:o="urn:schemas-microsoft-com:office:office" xmlns:r="http://schemas.openxmlformats.org/officeDocument/2006/relationships" xmlns:m="http://schemas.openxmlformats.org/officeDocument/2006/math" xmlns:v="urn:schemas-microsoft-com:vml" xmlns:wp14="http://schemas.microsoft.com/office/word/2010/wordprocessingDrawing" xmlns:wp="http://schemas.openxmlformats.org/drawingml/2006/wordprocessingDrawing" xmlns:w10="urn:schemas-microsoft-com:office:word" xmlns:w="http://schemas.openxmlformats.org/wordprocessingml/2006/main" xmlns:w14="http://schemas.microsoft.com/office/word/2010/wordml" xmlns:w15="http://schemas.microsoft.com/office/word/2012/wordml" xmlns:wpg="http://schemas.microsoft.com/office/word/2010/wordprocessingGroup" xmlns:wpi="http://schemas.microsoft.com/office/word/2010/wordprocessingInk" xmlns:wne="http://schemas.microsoft.com/office/word/2006/wordml" xmlns:wps="http://schemas.microsoft.com/office/word/2010/wordprocessingShape" mc:Ignorable="w14 w15 wp14">
+<w:document xmlns:wpc="http://schemas.microsoft.com/office/word/2010/wordprocessingCanvas" xmlns:cx="http://schemas.microsoft.com/office/drawing/2014/chartex" xmlns:cx1="http://schemas.microsoft.com/office/drawing/2015/9/8/chartex" xmlns:cx2="http://schemas.microsoft.com/office/drawing/2015/10/21/chartex" xmlns:cx3="http://schemas.microsoft.com/office/drawing/2016/5/9/chartex" xmlns:cx4="http://schemas.microsoft.com/office/drawing/2016/5/10/chartex" xmlns:cx5="http://schemas.microsoft.com/office/drawing/2016/5/11/chartex" xmlns:cx6="http://schemas.microsoft.com/office/drawing/2016/5/12/chartex" xmlns:cx7="http://schemas.microsoft.com/office/drawing/2016/5/13/chartex" xmlns:cx8="http://schemas.microsoft.com/office/drawing/2016/5/14/chartex" xmlns:mc="http://schemas.openxmlformats.org/markup-compatibility/2006" xmlns:aink="http://schemas.microsoft.com/office/drawing/2016/ink" xmlns:am3d="http://schemas.microsoft.com/office/drawing/2017/model3d" xmlns:o="urn:schemas-microsoft-com:office:office" xmlns:r="http://schemas.openxmlformats.org/officeDocument/2006/relationships" xmlns:m="http://schemas.openxmlformats.org/officeDocument/2006/math" xmlns:v="urn:schemas-microsoft-com:vml" xmlns:wp14="http://schemas.microsoft.com/office/word/2010/wordprocessingDrawing" xmlns:wp="http://schemas.openxmlformats.org/drawingml/2006/wordprocessingDrawing" xmlns:w10="urn:schemas-microsoft-com:office:word" xmlns:w="http://schemas.openxmlformats.org/wordprocessingml/2006/main" xmlns:w14="http://schemas.microsoft.com/office/word/2010/wordml" xmlns:w15="http://schemas.microsoft.com/office/word/2012/wordml" xmlns:w16cex="http://schemas.microsoft.com/office/word/2018/wordml/cex" xmlns:w16cid="http://schemas.microsoft.com/office/word/2016/wordml/cid" xmlns:w16="http://schemas.microsoft.com/office/word/2018/wordml" xmlns:w16sdtdh="http://schemas.microsoft.com/office/word/2020/wordml/sdtdatahash" xmlns:w16se="http://schemas.microsoft.com/office/word/2015/wordml/symex" xmlns:wpg="http://schemas.microsoft.com/office/word/2010/wordprocessingGroup" xmlns:wpi="http://schemas.microsoft.com/office/word/2010/wordprocessingInk" xmlns:wne="http://schemas.microsoft.com/office/word/2006/wordml" xmlns:wps="http://schemas.microsoft.com/office/word/2010/wordprocessingShape" mc:Ignorable="w14 w15 w16se w16cid w16 w16cex w16sdtdh wp14">
   <w:body>
     <w:p>
       <w:pPr>
@@ -27,9 +27,8 @@
           <w:szCs w:val="32"/>
           <w:lang w:val="en-GB"/>
         </w:rPr>
-        <w:t xml:space="preserve">Rapid Web-application development with </w:t>
-      </w:r>
-      <w:proofErr w:type="spellStart"/>
+        <w:t>Rapid Web-application development with Laravel framework</w:t>
+      </w:r>
       <w:r>
         <w:rPr>
           <w:rFonts w:ascii="Times New Roman" w:hAnsi="Times New Roman" w:cs="Times New Roman"/>
@@ -38,9 +37,8 @@
           <w:szCs w:val="32"/>
           <w:lang w:val="en-GB"/>
         </w:rPr>
-        <w:t>Laravel</w:t>
-      </w:r>
-      <w:proofErr w:type="spellEnd"/>
+        <w:t xml:space="preserve"> </w:t>
+      </w:r>
       <w:r>
         <w:rPr>
           <w:rFonts w:ascii="Times New Roman" w:hAnsi="Times New Roman" w:cs="Times New Roman"/>
@@ -49,7 +47,7 @@
           <w:szCs w:val="32"/>
           <w:lang w:val="en-GB"/>
         </w:rPr>
-        <w:t xml:space="preserve"> framework</w:t>
+        <w:br/>
       </w:r>
       <w:r>
         <w:rPr>
@@ -59,26 +57,6 @@
           <w:szCs w:val="32"/>
           <w:lang w:val="en-GB"/>
         </w:rPr>
-        <w:t xml:space="preserve"> </w:t>
-      </w:r>
-      <w:r>
-        <w:rPr>
-          <w:rFonts w:ascii="Times New Roman" w:hAnsi="Times New Roman" w:cs="Times New Roman"/>
-          <w:b/>
-          <w:sz w:val="32"/>
-          <w:szCs w:val="32"/>
-          <w:lang w:val="en-GB"/>
-        </w:rPr>
-        <w:br/>
-      </w:r>
-      <w:r>
-        <w:rPr>
-          <w:rFonts w:ascii="Times New Roman" w:hAnsi="Times New Roman" w:cs="Times New Roman"/>
-          <w:b/>
-          <w:sz w:val="32"/>
-          <w:szCs w:val="32"/>
-          <w:lang w:val="en-GB"/>
-        </w:rPr>
         <w:t xml:space="preserve"> Homework</w:t>
       </w:r>
     </w:p>
@@ -160,23 +138,7 @@
           <w:rFonts w:ascii="Times New Roman" w:hAnsi="Times New Roman" w:cs="Times New Roman"/>
           <w:lang w:val="en-GB"/>
         </w:rPr>
-        <w:t xml:space="preserve">, </w:t>
-      </w:r>
-      <w:proofErr w:type="spellStart"/>
-      <w:r>
-        <w:rPr>
-          <w:rFonts w:ascii="Times New Roman" w:hAnsi="Times New Roman" w:cs="Times New Roman"/>
-          <w:lang w:val="en-GB"/>
-        </w:rPr>
-        <w:t>etc</w:t>
-      </w:r>
-      <w:proofErr w:type="spellEnd"/>
-      <w:r>
-        <w:rPr>
-          <w:rFonts w:ascii="Times New Roman" w:hAnsi="Times New Roman" w:cs="Times New Roman"/>
-          <w:lang w:val="en-GB"/>
-        </w:rPr>
-        <w:t xml:space="preserve">), you’ll create a web-site for. (As </w:t>
+        <w:t xml:space="preserve">, etc), you’ll create a web-site for. (As </w:t>
       </w:r>
       <w:r>
         <w:rPr>
@@ -307,21 +269,12 @@
           <w:lang w:val="en-GB"/>
         </w:rPr>
       </w:pPr>
-      <w:proofErr w:type="gramStart"/>
-      <w:r>
-        <w:rPr>
-          <w:rFonts w:ascii="Times New Roman" w:hAnsi="Times New Roman" w:cs="Times New Roman"/>
-          <w:lang w:val="en-GB"/>
-        </w:rPr>
-        <w:t>a</w:t>
-      </w:r>
-      <w:proofErr w:type="gramEnd"/>
-      <w:r>
-        <w:rPr>
-          <w:rFonts w:ascii="Times New Roman" w:hAnsi="Times New Roman" w:cs="Times New Roman"/>
-          <w:lang w:val="en-GB"/>
-        </w:rPr>
-        <w:t xml:space="preserve">, </w:t>
+      <w:r>
+        <w:rPr>
+          <w:rFonts w:ascii="Times New Roman" w:hAnsi="Times New Roman" w:cs="Times New Roman"/>
+          <w:lang w:val="en-GB"/>
+        </w:rPr>
+        <w:t xml:space="preserve">a, </w:t>
       </w:r>
       <w:r>
         <w:rPr>
@@ -330,23 +283,13 @@
         </w:rPr>
         <w:t xml:space="preserve">Realize the web site with at least 5 pages with the </w:t>
       </w:r>
-      <w:proofErr w:type="spellStart"/>
-      <w:r>
-        <w:rPr>
-          <w:rFonts w:ascii="Times New Roman" w:hAnsi="Times New Roman" w:cs="Times New Roman"/>
-          <w:b/>
-          <w:lang w:val="en-GB"/>
-        </w:rPr>
-        <w:t>Laravel</w:t>
-      </w:r>
-      <w:proofErr w:type="spellEnd"/>
-      <w:r>
-        <w:rPr>
-          <w:rFonts w:ascii="Times New Roman" w:hAnsi="Times New Roman" w:cs="Times New Roman"/>
-          <w:b/>
-          <w:lang w:val="en-GB"/>
-        </w:rPr>
-        <w:t xml:space="preserve"> framework</w:t>
+      <w:r>
+        <w:rPr>
+          <w:rFonts w:ascii="Times New Roman" w:hAnsi="Times New Roman" w:cs="Times New Roman"/>
+          <w:b/>
+          <w:lang w:val="en-GB"/>
+        </w:rPr>
+        <w:t>Laravel framework</w:t>
       </w:r>
       <w:r>
         <w:rPr>
@@ -393,88 +336,105 @@
           <w:lang w:val="en-GB"/>
         </w:rPr>
       </w:pPr>
+      <w:r>
+        <w:rPr>
+          <w:rFonts w:ascii="Times New Roman" w:hAnsi="Times New Roman" w:cs="Times New Roman"/>
+          <w:lang w:val="en-GB"/>
+        </w:rPr>
+        <w:t>b</w:t>
+      </w:r>
+      <w:r>
+        <w:rPr>
+          <w:rFonts w:ascii="Times New Roman" w:hAnsi="Times New Roman" w:cs="Times New Roman"/>
+          <w:lang w:val="en-GB"/>
+        </w:rPr>
+        <w:t xml:space="preserve">, use </w:t>
+      </w:r>
+      <w:r>
+        <w:rPr>
+          <w:rFonts w:ascii="Times New Roman" w:hAnsi="Times New Roman" w:cs="Times New Roman"/>
+          <w:b/>
+          <w:highlight w:val="yellow"/>
+          <w:lang w:val="en-GB"/>
+        </w:rPr>
+        <w:t>MVC</w:t>
+      </w:r>
+      <w:r>
+        <w:rPr>
+          <w:rFonts w:ascii="Times New Roman" w:hAnsi="Times New Roman" w:cs="Times New Roman"/>
+          <w:lang w:val="en-GB"/>
+        </w:rPr>
+        <w:t xml:space="preserve"> model and </w:t>
+      </w:r>
+      <w:r>
+        <w:rPr>
+          <w:rFonts w:ascii="Times New Roman" w:hAnsi="Times New Roman" w:cs="Times New Roman"/>
+          <w:b/>
+          <w:lang w:val="en-GB"/>
+        </w:rPr>
+        <w:t>Object-relational mapping</w:t>
+      </w:r>
+      <w:r>
+        <w:rPr>
+          <w:rFonts w:ascii="Times New Roman" w:hAnsi="Times New Roman" w:cs="Times New Roman"/>
+          <w:lang w:val="en-GB"/>
+        </w:rPr>
+        <w:t xml:space="preserve"> (ORM)</w:t>
+      </w:r>
+      <w:r>
+        <w:rPr>
+          <w:rFonts w:ascii="Times New Roman" w:hAnsi="Times New Roman" w:cs="Times New Roman"/>
+          <w:lang w:val="en-GB"/>
+        </w:rPr>
+        <w:br/>
+      </w:r>
+      <w:r>
+        <w:rPr>
+          <w:rFonts w:ascii="Times New Roman" w:hAnsi="Times New Roman" w:cs="Times New Roman"/>
+          <w:lang w:val="en-GB"/>
+        </w:rPr>
+        <w:t>c</w:t>
+      </w:r>
+      <w:r>
+        <w:rPr>
+          <w:rFonts w:ascii="Times New Roman" w:hAnsi="Times New Roman" w:cs="Times New Roman"/>
+          <w:lang w:val="en-GB"/>
+        </w:rPr>
+        <w:t xml:space="preserve">, use </w:t>
+      </w:r>
+      <w:r>
+        <w:rPr>
+          <w:rFonts w:ascii="Times New Roman" w:hAnsi="Times New Roman" w:cs="Times New Roman"/>
+          <w:b/>
+          <w:highlight w:val="yellow"/>
+          <w:lang w:val="en-GB"/>
+        </w:rPr>
+        <w:t>DB facade</w:t>
+      </w:r>
+      <w:r>
+        <w:rPr>
+          <w:rFonts w:ascii="Times New Roman" w:hAnsi="Times New Roman" w:cs="Times New Roman"/>
+          <w:b/>
+          <w:lang w:val="en-GB"/>
+        </w:rPr>
+        <w:t xml:space="preserve"> + Query Builder</w:t>
+      </w:r>
+      <w:r>
+        <w:rPr>
+          <w:rFonts w:ascii="Times New Roman" w:hAnsi="Times New Roman" w:cs="Times New Roman"/>
+          <w:lang w:val="en-GB"/>
+        </w:rPr>
+        <w:t xml:space="preserve"> in some </w:t>
+      </w:r>
       <w:proofErr w:type="gramStart"/>
       <w:r>
         <w:rPr>
           <w:rFonts w:ascii="Times New Roman" w:hAnsi="Times New Roman" w:cs="Times New Roman"/>
           <w:lang w:val="en-GB"/>
         </w:rPr>
-        <w:t>b</w:t>
+        <w:t>cases</w:t>
       </w:r>
       <w:proofErr w:type="gramEnd"/>
-      <w:r>
-        <w:rPr>
-          <w:rFonts w:ascii="Times New Roman" w:hAnsi="Times New Roman" w:cs="Times New Roman"/>
-          <w:lang w:val="en-GB"/>
-        </w:rPr>
-        <w:t xml:space="preserve">, use </w:t>
-      </w:r>
-      <w:r>
-        <w:rPr>
-          <w:rFonts w:ascii="Times New Roman" w:hAnsi="Times New Roman" w:cs="Times New Roman"/>
-          <w:b/>
-          <w:lang w:val="en-GB"/>
-        </w:rPr>
-        <w:t>MVC</w:t>
-      </w:r>
-      <w:r>
-        <w:rPr>
-          <w:rFonts w:ascii="Times New Roman" w:hAnsi="Times New Roman" w:cs="Times New Roman"/>
-          <w:lang w:val="en-GB"/>
-        </w:rPr>
-        <w:t xml:space="preserve"> model and </w:t>
-      </w:r>
-      <w:r>
-        <w:rPr>
-          <w:rFonts w:ascii="Times New Roman" w:hAnsi="Times New Roman" w:cs="Times New Roman"/>
-          <w:b/>
-          <w:lang w:val="en-GB"/>
-        </w:rPr>
-        <w:t>Object-relational mapping</w:t>
-      </w:r>
-      <w:r>
-        <w:rPr>
-          <w:rFonts w:ascii="Times New Roman" w:hAnsi="Times New Roman" w:cs="Times New Roman"/>
-          <w:lang w:val="en-GB"/>
-        </w:rPr>
-        <w:t xml:space="preserve"> (ORM)</w:t>
-      </w:r>
-      <w:r>
-        <w:rPr>
-          <w:rFonts w:ascii="Times New Roman" w:hAnsi="Times New Roman" w:cs="Times New Roman"/>
-          <w:lang w:val="en-GB"/>
-        </w:rPr>
-        <w:br/>
-      </w:r>
-      <w:r>
-        <w:rPr>
-          <w:rFonts w:ascii="Times New Roman" w:hAnsi="Times New Roman" w:cs="Times New Roman"/>
-          <w:lang w:val="en-GB"/>
-        </w:rPr>
-        <w:t>c</w:t>
-      </w:r>
-      <w:r>
-        <w:rPr>
-          <w:rFonts w:ascii="Times New Roman" w:hAnsi="Times New Roman" w:cs="Times New Roman"/>
-          <w:lang w:val="en-GB"/>
-        </w:rPr>
-        <w:t xml:space="preserve">, use </w:t>
-      </w:r>
-      <w:r>
-        <w:rPr>
-          <w:rFonts w:ascii="Times New Roman" w:hAnsi="Times New Roman" w:cs="Times New Roman"/>
-          <w:b/>
-          <w:lang w:val="en-GB"/>
-        </w:rPr>
-        <w:t>DB facade + Query Builder</w:t>
-      </w:r>
-      <w:r>
-        <w:rPr>
-          <w:rFonts w:ascii="Times New Roman" w:hAnsi="Times New Roman" w:cs="Times New Roman"/>
-          <w:lang w:val="en-GB"/>
-        </w:rPr>
-        <w:t xml:space="preserve"> in some cases</w:t>
-      </w:r>
     </w:p>
     <w:p>
       <w:pPr>
@@ -485,26 +445,18 @@
           <w:lang w:val="en-GB"/>
         </w:rPr>
       </w:pPr>
-      <w:proofErr w:type="gramStart"/>
-      <w:r>
-        <w:rPr>
-          <w:rFonts w:ascii="Times New Roman" w:hAnsi="Times New Roman" w:cs="Times New Roman"/>
-          <w:lang w:val="en-GB"/>
-        </w:rPr>
-        <w:t>d</w:t>
-      </w:r>
-      <w:proofErr w:type="gramEnd"/>
-      <w:r>
-        <w:rPr>
-          <w:rFonts w:ascii="Times New Roman" w:hAnsi="Times New Roman" w:cs="Times New Roman"/>
-          <w:lang w:val="en-GB"/>
-        </w:rPr>
-        <w:t xml:space="preserve">, use </w:t>
-      </w:r>
-      <w:r>
-        <w:rPr>
-          <w:rFonts w:ascii="Times New Roman" w:hAnsi="Times New Roman" w:cs="Times New Roman"/>
-          <w:b/>
+      <w:r>
+        <w:rPr>
+          <w:rFonts w:ascii="Times New Roman" w:hAnsi="Times New Roman" w:cs="Times New Roman"/>
+          <w:lang w:val="en-GB"/>
+        </w:rPr>
+        <w:t xml:space="preserve">d, use </w:t>
+      </w:r>
+      <w:r>
+        <w:rPr>
+          <w:rFonts w:ascii="Times New Roman" w:hAnsi="Times New Roman" w:cs="Times New Roman"/>
+          <w:b/>
+          <w:highlight w:val="yellow"/>
           <w:lang w:val="en-GB"/>
         </w:rPr>
         <w:t>Migration</w:t>
@@ -609,37 +561,45 @@
           <w:lang w:val="en-GB"/>
         </w:rPr>
       </w:pPr>
+      <w:r>
+        <w:rPr>
+          <w:rFonts w:ascii="Times New Roman" w:hAnsi="Times New Roman" w:cs="Times New Roman"/>
+          <w:lang w:val="en-GB"/>
+        </w:rPr>
+        <w:t>a</w:t>
+      </w:r>
+      <w:r>
+        <w:rPr>
+          <w:rFonts w:ascii="Times New Roman" w:hAnsi="Times New Roman" w:cs="Times New Roman"/>
+          <w:lang w:val="en-GB"/>
+        </w:rPr>
+        <w:t xml:space="preserve">, use </w:t>
+      </w:r>
+      <w:r>
+        <w:rPr>
+          <w:rFonts w:ascii="Times New Roman" w:hAnsi="Times New Roman" w:cs="Times New Roman"/>
+          <w:b/>
+          <w:highlight w:val="yellow"/>
+          <w:lang w:val="en-GB"/>
+        </w:rPr>
+        <w:t>Authentication</w:t>
+      </w:r>
+      <w:r>
+        <w:rPr>
+          <w:rFonts w:ascii="Times New Roman" w:hAnsi="Times New Roman" w:cs="Times New Roman"/>
+          <w:lang w:val="en-GB"/>
+        </w:rPr>
+        <w:t xml:space="preserve">: Registration, Login, Logout, </w:t>
+      </w:r>
       <w:proofErr w:type="gramStart"/>
       <w:r>
         <w:rPr>
           <w:rFonts w:ascii="Times New Roman" w:hAnsi="Times New Roman" w:cs="Times New Roman"/>
           <w:lang w:val="en-GB"/>
         </w:rPr>
-        <w:t>a</w:t>
+        <w:t>…..</w:t>
       </w:r>
       <w:proofErr w:type="gramEnd"/>
-      <w:r>
-        <w:rPr>
-          <w:rFonts w:ascii="Times New Roman" w:hAnsi="Times New Roman" w:cs="Times New Roman"/>
-          <w:lang w:val="en-GB"/>
-        </w:rPr>
-        <w:t xml:space="preserve">, use </w:t>
-      </w:r>
-      <w:r>
-        <w:rPr>
-          <w:rFonts w:ascii="Times New Roman" w:hAnsi="Times New Roman" w:cs="Times New Roman"/>
-          <w:b/>
-          <w:lang w:val="en-GB"/>
-        </w:rPr>
-        <w:t>Authentication</w:t>
-      </w:r>
-      <w:r>
-        <w:rPr>
-          <w:rFonts w:ascii="Times New Roman" w:hAnsi="Times New Roman" w:cs="Times New Roman"/>
-          <w:lang w:val="en-GB"/>
-        </w:rPr>
-        <w:t>: Registration, Login, Logout, …..</w:t>
-      </w:r>
       <w:r>
         <w:rPr>
           <w:rFonts w:ascii="Times New Roman" w:hAnsi="Times New Roman" w:cs="Times New Roman"/>
@@ -659,6 +619,7 @@
         <w:rPr>
           <w:rFonts w:ascii="Times New Roman" w:hAnsi="Times New Roman" w:cs="Times New Roman"/>
           <w:b/>
+          <w:highlight w:val="yellow"/>
           <w:lang w:val="en-GB"/>
         </w:rPr>
         <w:t>3-level user system</w:t>
@@ -667,6 +628,7 @@
         <w:rPr>
           <w:rFonts w:ascii="Times New Roman" w:hAnsi="Times New Roman" w:cs="Times New Roman"/>
           <w:b/>
+          <w:highlight w:val="yellow"/>
           <w:lang w:val="en-GB"/>
         </w:rPr>
         <w:t xml:space="preserve"> with roles</w:t>
@@ -751,21 +713,12 @@
           <w:lang w:val="en-GB"/>
         </w:rPr>
       </w:pPr>
-      <w:proofErr w:type="gramStart"/>
-      <w:r>
-        <w:rPr>
-          <w:rFonts w:ascii="Times New Roman" w:hAnsi="Times New Roman" w:cs="Times New Roman"/>
-          <w:lang w:val="en-GB"/>
-        </w:rPr>
-        <w:t>and</w:t>
-      </w:r>
-      <w:proofErr w:type="gramEnd"/>
-      <w:r>
-        <w:rPr>
-          <w:rFonts w:ascii="Times New Roman" w:hAnsi="Times New Roman" w:cs="Times New Roman"/>
-          <w:lang w:val="en-GB"/>
-        </w:rPr>
-        <w:t xml:space="preserve"> some only for admins.</w:t>
+      <w:r>
+        <w:rPr>
+          <w:rFonts w:ascii="Times New Roman" w:hAnsi="Times New Roman" w:cs="Times New Roman"/>
+          <w:lang w:val="en-GB"/>
+        </w:rPr>
+        <w:t>and some only for admins.</w:t>
       </w:r>
       <w:r>
         <w:rPr>
@@ -822,16 +775,8 @@
           <w:lang w:val="en-GB"/>
         </w:rPr>
         <w:br/>
-      </w:r>
-      <w:proofErr w:type="gramStart"/>
-      <w:r>
-        <w:rPr>
-          <w:rFonts w:ascii="Times New Roman" w:hAnsi="Times New Roman" w:cs="Times New Roman"/>
-          <w:lang w:val="en-GB"/>
-        </w:rPr>
         <w:t>c</w:t>
       </w:r>
-      <w:proofErr w:type="gramEnd"/>
       <w:r>
         <w:rPr>
           <w:rFonts w:ascii="Times New Roman" w:hAnsi="Times New Roman" w:cs="Times New Roman"/>
@@ -843,6 +788,7 @@
         <w:rPr>
           <w:rFonts w:ascii="Times New Roman" w:hAnsi="Times New Roman" w:cs="Times New Roman"/>
           <w:b/>
+          <w:highlight w:val="red"/>
           <w:lang w:val="en-GB"/>
         </w:rPr>
         <w:t>multi-level menu system</w:t>
@@ -1020,33 +966,33 @@
           <w:lang w:val="en-GB"/>
         </w:rPr>
       </w:pPr>
-      <w:proofErr w:type="gramStart"/>
-      <w:r>
-        <w:rPr>
-          <w:rFonts w:ascii="Times New Roman" w:hAnsi="Times New Roman" w:cs="Times New Roman"/>
-          <w:lang w:val="en-GB"/>
-        </w:rPr>
-        <w:t>b</w:t>
-      </w:r>
-      <w:proofErr w:type="gramEnd"/>
-      <w:r>
-        <w:rPr>
-          <w:rFonts w:ascii="Times New Roman" w:hAnsi="Times New Roman" w:cs="Times New Roman"/>
-          <w:lang w:val="en-GB"/>
-        </w:rPr>
-        <w:t xml:space="preserve">, </w:t>
-      </w:r>
-      <w:r>
-        <w:rPr>
-          <w:rFonts w:ascii="Times New Roman" w:hAnsi="Times New Roman" w:cs="Times New Roman"/>
-          <w:lang w:val="en-GB"/>
-        </w:rPr>
-        <w:t xml:space="preserve">Create a page for a </w:t>
-      </w:r>
-      <w:r>
-        <w:rPr>
-          <w:rFonts w:ascii="Times New Roman" w:hAnsi="Times New Roman" w:cs="Times New Roman"/>
-          <w:b/>
+      <w:r>
+        <w:rPr>
+          <w:rFonts w:ascii="Times New Roman" w:hAnsi="Times New Roman" w:cs="Times New Roman"/>
+          <w:lang w:val="en-GB"/>
+        </w:rPr>
+        <w:t xml:space="preserve">b, </w:t>
+      </w:r>
+      <w:r>
+        <w:rPr>
+          <w:rFonts w:ascii="Times New Roman" w:hAnsi="Times New Roman" w:cs="Times New Roman"/>
+          <w:lang w:val="en-GB"/>
+        </w:rPr>
+        <w:t xml:space="preserve">Create a page for </w:t>
+      </w:r>
+      <w:r>
+        <w:rPr>
+          <w:rFonts w:ascii="Times New Roman" w:hAnsi="Times New Roman" w:cs="Times New Roman"/>
+          <w:highlight w:val="yellow"/>
+          <w:lang w:val="en-GB"/>
+        </w:rPr>
+        <w:t xml:space="preserve">a </w:t>
+      </w:r>
+      <w:r>
+        <w:rPr>
+          <w:rFonts w:ascii="Times New Roman" w:hAnsi="Times New Roman" w:cs="Times New Roman"/>
+          <w:b/>
+          <w:highlight w:val="yellow"/>
           <w:lang w:val="en-GB"/>
         </w:rPr>
         <w:t>photo-gallery</w:t>
@@ -1119,6 +1065,7 @@
         <w:rPr>
           <w:rFonts w:ascii="Times New Roman" w:hAnsi="Times New Roman" w:cs="Times New Roman"/>
           <w:b/>
+          <w:highlight w:val="yellow"/>
           <w:lang w:val="en-GB"/>
         </w:rPr>
         <w:t>contact form</w:t>
@@ -1136,14 +1083,31 @@
           <w:b/>
           <w:lang w:val="en-GB"/>
         </w:rPr>
-        <w:t>form validation on client and server side</w:t>
-      </w:r>
-      <w:r>
-        <w:rPr>
-          <w:rFonts w:ascii="Times New Roman" w:hAnsi="Times New Roman" w:cs="Times New Roman"/>
-          <w:lang w:val="en-GB"/>
-        </w:rPr>
-        <w:t xml:space="preserve">. Submitting the form the user can send email to the site owner. In addition save the sent data into the database. Create a page for admin, where he/she can see these messages in a table, </w:t>
+        <w:t xml:space="preserve">form validation on client and </w:t>
+      </w:r>
+      <w:r>
+        <w:rPr>
+          <w:rFonts w:ascii="Times New Roman" w:hAnsi="Times New Roman" w:cs="Times New Roman"/>
+          <w:b/>
+          <w:highlight w:val="yellow"/>
+          <w:lang w:val="en-GB"/>
+        </w:rPr>
+        <w:t>server side</w:t>
+      </w:r>
+      <w:r>
+        <w:rPr>
+          <w:rFonts w:ascii="Times New Roman" w:hAnsi="Times New Roman" w:cs="Times New Roman"/>
+          <w:highlight w:val="yellow"/>
+          <w:lang w:val="en-GB"/>
+        </w:rPr>
+        <w:t>.</w:t>
+      </w:r>
+      <w:r>
+        <w:rPr>
+          <w:rFonts w:ascii="Times New Roman" w:hAnsi="Times New Roman" w:cs="Times New Roman"/>
+          <w:lang w:val="en-GB"/>
+        </w:rPr>
+        <w:t xml:space="preserve"> Submitting the form the user can send email to the site owner. In addition save the sent data into the database. Create a page for admin, where he/she can see these messages in a table, </w:t>
       </w:r>
       <w:r>
         <w:rPr>
@@ -1283,6 +1247,7 @@
         <w:rPr>
           <w:rFonts w:ascii="Times New Roman" w:hAnsi="Times New Roman" w:cs="Times New Roman"/>
           <w:b/>
+          <w:highlight w:val="yellow"/>
           <w:lang w:val="en-GB"/>
         </w:rPr>
         <w:t>responsive design</w:t>
@@ -1419,36 +1384,44 @@
           <w:lang w:val="en-GB"/>
         </w:rPr>
       </w:pPr>
-      <w:proofErr w:type="gramStart"/>
-      <w:r>
-        <w:rPr>
-          <w:rFonts w:ascii="Times New Roman" w:hAnsi="Times New Roman" w:cs="Times New Roman"/>
-          <w:lang w:val="en-GB"/>
-        </w:rPr>
-        <w:t>b</w:t>
-      </w:r>
-      <w:proofErr w:type="gramEnd"/>
-      <w:r>
-        <w:rPr>
-          <w:rFonts w:ascii="Times New Roman" w:hAnsi="Times New Roman" w:cs="Times New Roman"/>
-          <w:lang w:val="en-GB"/>
-        </w:rPr>
-        <w:t xml:space="preserve">, </w:t>
-      </w:r>
-      <w:r>
-        <w:rPr>
-          <w:rFonts w:ascii="Times New Roman" w:hAnsi="Times New Roman" w:cs="Times New Roman"/>
-          <w:lang w:val="en-GB"/>
-        </w:rPr>
-        <w:t xml:space="preserve">Use the </w:t>
-      </w:r>
-      <w:r>
-        <w:rPr>
-          <w:rFonts w:ascii="Times New Roman" w:hAnsi="Times New Roman" w:cs="Times New Roman"/>
-          <w:b/>
-          <w:lang w:val="en-GB"/>
-        </w:rPr>
-        <w:t xml:space="preserve">GitHub </w:t>
+      <w:r>
+        <w:rPr>
+          <w:rFonts w:ascii="Times New Roman" w:hAnsi="Times New Roman" w:cs="Times New Roman"/>
+          <w:lang w:val="en-GB"/>
+        </w:rPr>
+        <w:t xml:space="preserve">b, </w:t>
+      </w:r>
+      <w:r>
+        <w:rPr>
+          <w:rFonts w:ascii="Times New Roman" w:hAnsi="Times New Roman" w:cs="Times New Roman"/>
+          <w:lang w:val="en-GB"/>
+        </w:rPr>
+        <w:t xml:space="preserve">Use </w:t>
+      </w:r>
+      <w:r>
+        <w:rPr>
+          <w:rFonts w:ascii="Times New Roman" w:hAnsi="Times New Roman" w:cs="Times New Roman"/>
+          <w:highlight w:val="yellow"/>
+          <w:lang w:val="en-GB"/>
+        </w:rPr>
+        <w:t xml:space="preserve">the </w:t>
+      </w:r>
+      <w:r>
+        <w:rPr>
+          <w:rFonts w:ascii="Times New Roman" w:hAnsi="Times New Roman" w:cs="Times New Roman"/>
+          <w:b/>
+          <w:highlight w:val="yellow"/>
+          <w:lang w:val="en-GB"/>
+        </w:rPr>
+        <w:t>GitHub</w:t>
+      </w:r>
+      <w:r>
+        <w:rPr>
+          <w:rFonts w:ascii="Times New Roman" w:hAnsi="Times New Roman" w:cs="Times New Roman"/>
+          <w:b/>
+          <w:lang w:val="en-GB"/>
+        </w:rPr>
+        <w:t xml:space="preserve"> </w:t>
       </w:r>
       <w:r>
         <w:rPr>
@@ -1460,7 +1433,7 @@
       <w:hyperlink r:id="rId7" w:history="1">
         <w:r>
           <w:rPr>
-            <w:rStyle w:val="Hiperhivatkozs"/>
+            <w:rStyle w:val="Hyperlink"/>
             <w:rFonts w:ascii="Times New Roman" w:hAnsi="Times New Roman" w:cs="Times New Roman"/>
             <w:lang w:val="en-GB"/>
           </w:rPr>
@@ -1815,7 +1788,7 @@
           <w:rFonts w:ascii="Times New Roman" w:hAnsi="Times New Roman" w:cs="Times New Roman"/>
           <w:lang w:val="en-GB"/>
         </w:rPr>
-        <w:t xml:space="preserve">Upload this ZIP file to </w:t>
+        <w:t xml:space="preserve">Upload this ZIP file to Neptun </w:t>
       </w:r>
       <w:proofErr w:type="spellStart"/>
       <w:r>
@@ -1823,7 +1796,7 @@
           <w:rFonts w:ascii="Times New Roman" w:hAnsi="Times New Roman" w:cs="Times New Roman"/>
           <w:lang w:val="en-GB"/>
         </w:rPr>
-        <w:t>Neptun</w:t>
+        <w:t>MeetStreet</w:t>
       </w:r>
       <w:proofErr w:type="spellEnd"/>
       <w:r>
@@ -1831,7 +1804,7 @@
           <w:rFonts w:ascii="Times New Roman" w:hAnsi="Times New Roman" w:cs="Times New Roman"/>
           <w:lang w:val="en-GB"/>
         </w:rPr>
-        <w:t xml:space="preserve"> </w:t>
+        <w:t xml:space="preserve"> at the “</w:t>
       </w:r>
       <w:proofErr w:type="spellStart"/>
       <w:r>
@@ -1839,6 +1812,29 @@
           <w:rFonts w:ascii="Times New Roman" w:hAnsi="Times New Roman" w:cs="Times New Roman"/>
           <w:lang w:val="en-GB"/>
         </w:rPr>
+        <w:t>Feladatok</w:t>
+      </w:r>
+      <w:proofErr w:type="spellEnd"/>
+      <w:r>
+        <w:rPr>
+          <w:rFonts w:ascii="Times New Roman" w:hAnsi="Times New Roman" w:cs="Times New Roman"/>
+          <w:lang w:val="en-GB"/>
+        </w:rPr>
+        <w:t>” tab.</w:t>
+      </w:r>
+      <w:r>
+        <w:rPr>
+          <w:rFonts w:ascii="Times New Roman" w:hAnsi="Times New Roman" w:cs="Times New Roman"/>
+          <w:lang w:val="en-GB"/>
+        </w:rPr>
+        <w:t xml:space="preserve"> If the uploading to Neptun </w:t>
+      </w:r>
+      <w:proofErr w:type="spellStart"/>
+      <w:r>
+        <w:rPr>
+          <w:rFonts w:ascii="Times New Roman" w:hAnsi="Times New Roman" w:cs="Times New Roman"/>
+          <w:lang w:val="en-GB"/>
+        </w:rPr>
         <w:t>MeetStreet</w:t>
       </w:r>
       <w:proofErr w:type="spellEnd"/>
@@ -1847,7 +1843,21 @@
           <w:rFonts w:ascii="Times New Roman" w:hAnsi="Times New Roman" w:cs="Times New Roman"/>
           <w:lang w:val="en-GB"/>
         </w:rPr>
-        <w:t xml:space="preserve"> at the “</w:t>
+        <w:t xml:space="preserve"> is not possible </w:t>
+      </w:r>
+      <w:r>
+        <w:rPr>
+          <w:rFonts w:ascii="Times New Roman" w:hAnsi="Times New Roman" w:cs="Times New Roman"/>
+          <w:lang w:val="en-GB"/>
+        </w:rPr>
+        <w:t>due to size limit restrictions</w:t>
+      </w:r>
+      <w:r>
+        <w:rPr>
+          <w:rFonts w:ascii="Times New Roman" w:hAnsi="Times New Roman" w:cs="Times New Roman"/>
+          <w:lang w:val="en-GB"/>
+        </w:rPr>
+        <w:t xml:space="preserve">, then upload it to Google Drive and send its link to Neptun </w:t>
       </w:r>
       <w:proofErr w:type="spellStart"/>
       <w:r>
@@ -1855,7 +1865,7 @@
           <w:rFonts w:ascii="Times New Roman" w:hAnsi="Times New Roman" w:cs="Times New Roman"/>
           <w:lang w:val="en-GB"/>
         </w:rPr>
-        <w:t>Feladatok</w:t>
+        <w:t>MeetStreet</w:t>
       </w:r>
       <w:proofErr w:type="spellEnd"/>
       <w:r>
@@ -1863,86 +1873,8 @@
           <w:rFonts w:ascii="Times New Roman" w:hAnsi="Times New Roman" w:cs="Times New Roman"/>
           <w:lang w:val="en-GB"/>
         </w:rPr>
-        <w:t>” tab.</w:t>
-      </w:r>
-      <w:r>
-        <w:rPr>
-          <w:rFonts w:ascii="Times New Roman" w:hAnsi="Times New Roman" w:cs="Times New Roman"/>
-          <w:lang w:val="en-GB"/>
-        </w:rPr>
-        <w:t xml:space="preserve"> If the uploading to </w:t>
-      </w:r>
-      <w:proofErr w:type="spellStart"/>
-      <w:r>
-        <w:rPr>
-          <w:rFonts w:ascii="Times New Roman" w:hAnsi="Times New Roman" w:cs="Times New Roman"/>
-          <w:lang w:val="en-GB"/>
-        </w:rPr>
-        <w:t>Neptun</w:t>
-      </w:r>
-      <w:proofErr w:type="spellEnd"/>
-      <w:r>
-        <w:rPr>
-          <w:rFonts w:ascii="Times New Roman" w:hAnsi="Times New Roman" w:cs="Times New Roman"/>
-          <w:lang w:val="en-GB"/>
-        </w:rPr>
-        <w:t xml:space="preserve"> </w:t>
-      </w:r>
-      <w:proofErr w:type="spellStart"/>
-      <w:r>
-        <w:rPr>
-          <w:rFonts w:ascii="Times New Roman" w:hAnsi="Times New Roman" w:cs="Times New Roman"/>
-          <w:lang w:val="en-GB"/>
-        </w:rPr>
-        <w:t>MeetStreet</w:t>
-      </w:r>
-      <w:proofErr w:type="spellEnd"/>
-      <w:r>
-        <w:rPr>
-          <w:rFonts w:ascii="Times New Roman" w:hAnsi="Times New Roman" w:cs="Times New Roman"/>
-          <w:lang w:val="en-GB"/>
-        </w:rPr>
-        <w:t xml:space="preserve"> is not possible </w:t>
-      </w:r>
-      <w:r>
-        <w:rPr>
-          <w:rFonts w:ascii="Times New Roman" w:hAnsi="Times New Roman" w:cs="Times New Roman"/>
-          <w:lang w:val="en-GB"/>
-        </w:rPr>
-        <w:t>due to size limit restrictions</w:t>
-      </w:r>
-      <w:r>
-        <w:rPr>
-          <w:rFonts w:ascii="Times New Roman" w:hAnsi="Times New Roman" w:cs="Times New Roman"/>
-          <w:lang w:val="en-GB"/>
-        </w:rPr>
-        <w:t xml:space="preserve">, then upload it to Google Drive and send its link to </w:t>
-      </w:r>
-      <w:proofErr w:type="spellStart"/>
-      <w:r>
-        <w:rPr>
-          <w:rFonts w:ascii="Times New Roman" w:hAnsi="Times New Roman" w:cs="Times New Roman"/>
-          <w:lang w:val="en-GB"/>
-        </w:rPr>
-        <w:t>Neptun</w:t>
-      </w:r>
-      <w:proofErr w:type="spellEnd"/>
-      <w:r>
-        <w:rPr>
-          <w:rFonts w:ascii="Times New Roman" w:hAnsi="Times New Roman" w:cs="Times New Roman"/>
-          <w:lang w:val="en-GB"/>
-        </w:rPr>
-        <w:t xml:space="preserve"> MeetStreet</w:t>
-      </w:r>
-      <w:r>
-        <w:rPr>
-          <w:rFonts w:ascii="Times New Roman" w:hAnsi="Times New Roman" w:cs="Times New Roman"/>
-          <w:lang w:val="en-GB"/>
-        </w:rPr>
         <w:t>.</w:t>
       </w:r>
-      <w:bookmarkStart w:id="0" w:name="_GoBack"/>
-      <w:bookmarkEnd w:id="0"/>
     </w:p>
     <w:p>
       <w:pPr>
@@ -2068,7 +2000,7 @@
     </w:p>
     <w:tbl>
       <w:tblPr>
-        <w:tblStyle w:val="Rcsostblzat"/>
+        <w:tblStyle w:val="TableGrid"/>
         <w:tblW w:w="0" w:type="auto"/>
         <w:tblLook w:val="04A0" w:firstRow="1" w:lastRow="0" w:firstColumn="1" w:lastColumn="0" w:noHBand="0" w:noVBand="1"/>
       </w:tblPr>
@@ -2397,7 +2329,7 @@
             <w:hyperlink r:id="rId8" w:history="1">
               <w:r>
                 <w:rPr>
-                  <w:rStyle w:val="Hiperhivatkozs"/>
+                  <w:rStyle w:val="Hyperlink"/>
                   <w:rFonts w:ascii="Times New Roman" w:hAnsi="Times New Roman" w:cs="Times New Roman"/>
                   <w:lang w:val="en-GB"/>
                 </w:rPr>
@@ -2416,7 +2348,7 @@
             <w:hyperlink r:id="rId9" w:history="1">
               <w:r>
                 <w:rPr>
-                  <w:rStyle w:val="Hiperhivatkozs"/>
+                  <w:rStyle w:val="Hyperlink"/>
                   <w:rFonts w:ascii="Times New Roman" w:hAnsi="Times New Roman" w:cs="Times New Roman"/>
                   <w:lang w:val="en-GB"/>
                 </w:rPr>
@@ -2435,7 +2367,7 @@
             <w:hyperlink r:id="rId10" w:history="1">
               <w:r>
                 <w:rPr>
-                  <w:rStyle w:val="Hiperhivatkozs"/>
+                  <w:rStyle w:val="Hyperlink"/>
                   <w:rFonts w:ascii="Times New Roman" w:hAnsi="Times New Roman" w:cs="Times New Roman"/>
                   <w:lang w:val="en-GB"/>
                 </w:rPr>
@@ -2630,23 +2562,7 @@
                 <w:rFonts w:ascii="Times New Roman" w:hAnsi="Times New Roman" w:cs="Times New Roman"/>
                 <w:lang w:val="en-GB"/>
               </w:rPr>
-              <w:t xml:space="preserve">Web-programming course PDF file in </w:t>
-            </w:r>
-            <w:proofErr w:type="spellStart"/>
-            <w:r>
-              <w:rPr>
-                <w:rFonts w:ascii="Times New Roman" w:hAnsi="Times New Roman" w:cs="Times New Roman"/>
-                <w:lang w:val="en-GB"/>
-              </w:rPr>
-              <w:t>Neptun</w:t>
-            </w:r>
-            <w:proofErr w:type="spellEnd"/>
-            <w:r>
-              <w:rPr>
-                <w:rFonts w:ascii="Times New Roman" w:hAnsi="Times New Roman" w:cs="Times New Roman"/>
-                <w:lang w:val="en-GB"/>
-              </w:rPr>
-              <w:t xml:space="preserve"> </w:t>
+              <w:t xml:space="preserve">Web-programming course PDF file in Neptun </w:t>
             </w:r>
             <w:proofErr w:type="spellStart"/>
             <w:r>
@@ -2737,7 +2653,7 @@
 </file>
 
 <file path=word/endnotes.xml><?xml version="1.0" encoding="utf-8"?>
-<w:endnotes xmlns:wpc="http://schemas.microsoft.com/office/word/2010/wordprocessingCanvas" xmlns:mc="http://schemas.openxmlformats.org/markup-compatibility/2006" xmlns:o="urn:schemas-microsoft-com:office:office" xmlns:r="http://schemas.openxmlformats.org/officeDocument/2006/relationships" xmlns:m="http://schemas.openxmlformats.org/officeDocument/2006/math" xmlns:v="urn:schemas-microsoft-com:vml" xmlns:wp14="http://schemas.microsoft.com/office/word/2010/wordprocessingDrawing" xmlns:wp="http://schemas.openxmlformats.org/drawingml/2006/wordprocessingDrawing" xmlns:w10="urn:schemas-microsoft-com:office:word" xmlns:w="http://schemas.openxmlformats.org/wordprocessingml/2006/main" xmlns:w14="http://schemas.microsoft.com/office/word/2010/wordml" xmlns:w15="http://schemas.microsoft.com/office/word/2012/wordml" xmlns:wpg="http://schemas.microsoft.com/office/word/2010/wordprocessingGroup" xmlns:wpi="http://schemas.microsoft.com/office/word/2010/wordprocessingInk" xmlns:wne="http://schemas.microsoft.com/office/word/2006/wordml" xmlns:wps="http://schemas.microsoft.com/office/word/2010/wordprocessingShape" mc:Ignorable="w14 w15 wp14">
+<w:endnotes xmlns:wpc="http://schemas.microsoft.com/office/word/2010/wordprocessingCanvas" xmlns:cx="http://schemas.microsoft.com/office/drawing/2014/chartex" xmlns:cx1="http://schemas.microsoft.com/office/drawing/2015/9/8/chartex" xmlns:cx2="http://schemas.microsoft.com/office/drawing/2015/10/21/chartex" xmlns:cx3="http://schemas.microsoft.com/office/drawing/2016/5/9/chartex" xmlns:cx4="http://schemas.microsoft.com/office/drawing/2016/5/10/chartex" xmlns:cx5="http://schemas.microsoft.com/office/drawing/2016/5/11/chartex" xmlns:cx6="http://schemas.microsoft.com/office/drawing/2016/5/12/chartex" xmlns:cx7="http://schemas.microsoft.com/office/drawing/2016/5/13/chartex" xmlns:cx8="http://schemas.microsoft.com/office/drawing/2016/5/14/chartex" xmlns:mc="http://schemas.openxmlformats.org/markup-compatibility/2006" xmlns:aink="http://schemas.microsoft.com/office/drawing/2016/ink" xmlns:am3d="http://schemas.microsoft.com/office/drawing/2017/model3d" xmlns:o="urn:schemas-microsoft-com:office:office" xmlns:r="http://schemas.openxmlformats.org/officeDocument/2006/relationships" xmlns:m="http://schemas.openxmlformats.org/officeDocument/2006/math" xmlns:v="urn:schemas-microsoft-com:vml" xmlns:wp14="http://schemas.microsoft.com/office/word/2010/wordprocessingDrawing" xmlns:wp="http://schemas.openxmlformats.org/drawingml/2006/wordprocessingDrawing" xmlns:w10="urn:schemas-microsoft-com:office:word" xmlns:w="http://schemas.openxmlformats.org/wordprocessingml/2006/main" xmlns:w14="http://schemas.microsoft.com/office/word/2010/wordml" xmlns:w15="http://schemas.microsoft.com/office/word/2012/wordml" xmlns:w16cex="http://schemas.microsoft.com/office/word/2018/wordml/cex" xmlns:w16cid="http://schemas.microsoft.com/office/word/2016/wordml/cid" xmlns:w16="http://schemas.microsoft.com/office/word/2018/wordml" xmlns:w16sdtdh="http://schemas.microsoft.com/office/word/2020/wordml/sdtdatahash" xmlns:w16se="http://schemas.microsoft.com/office/word/2015/wordml/symex" xmlns:wpg="http://schemas.microsoft.com/office/word/2010/wordprocessingGroup" xmlns:wpi="http://schemas.microsoft.com/office/word/2010/wordprocessingInk" xmlns:wne="http://schemas.microsoft.com/office/word/2006/wordml" xmlns:wps="http://schemas.microsoft.com/office/word/2010/wordprocessingShape" mc:Ignorable="w14 w15 w16se w16cid w16 w16cex w16sdtdh wp14">
   <w:endnote w:type="separator" w:id="-1">
     <w:p>
       <w:r>
@@ -2756,23 +2672,23 @@
 </file>
 
 <file path=word/footer1.xml><?xml version="1.0" encoding="utf-8"?>
-<w:ftr xmlns:wpc="http://schemas.microsoft.com/office/word/2010/wordprocessingCanvas" xmlns:mc="http://schemas.openxmlformats.org/markup-compatibility/2006" xmlns:o="urn:schemas-microsoft-com:office:office" xmlns:r="http://schemas.openxmlformats.org/officeDocument/2006/relationships" xmlns:m="http://schemas.openxmlformats.org/officeDocument/2006/math" xmlns:v="urn:schemas-microsoft-com:vml" xmlns:wp14="http://schemas.microsoft.com/office/word/2010/wordprocessingDrawing" xmlns:wp="http://schemas.openxmlformats.org/drawingml/2006/wordprocessingDrawing" xmlns:w10="urn:schemas-microsoft-com:office:word" xmlns:w="http://schemas.openxmlformats.org/wordprocessingml/2006/main" xmlns:w14="http://schemas.microsoft.com/office/word/2010/wordml" xmlns:w15="http://schemas.microsoft.com/office/word/2012/wordml" xmlns:wpg="http://schemas.microsoft.com/office/word/2010/wordprocessingGroup" xmlns:wpi="http://schemas.microsoft.com/office/word/2010/wordprocessingInk" xmlns:wne="http://schemas.microsoft.com/office/word/2006/wordml" xmlns:wps="http://schemas.microsoft.com/office/word/2010/wordprocessingShape" mc:Ignorable="w14 w15 wp14">
+<w:ftr xmlns:wpc="http://schemas.microsoft.com/office/word/2010/wordprocessingCanvas" xmlns:cx="http://schemas.microsoft.com/office/drawing/2014/chartex" xmlns:cx1="http://schemas.microsoft.com/office/drawing/2015/9/8/chartex" xmlns:cx2="http://schemas.microsoft.com/office/drawing/2015/10/21/chartex" xmlns:cx3="http://schemas.microsoft.com/office/drawing/2016/5/9/chartex" xmlns:cx4="http://schemas.microsoft.com/office/drawing/2016/5/10/chartex" xmlns:cx5="http://schemas.microsoft.com/office/drawing/2016/5/11/chartex" xmlns:cx6="http://schemas.microsoft.com/office/drawing/2016/5/12/chartex" xmlns:cx7="http://schemas.microsoft.com/office/drawing/2016/5/13/chartex" xmlns:cx8="http://schemas.microsoft.com/office/drawing/2016/5/14/chartex" xmlns:mc="http://schemas.openxmlformats.org/markup-compatibility/2006" xmlns:aink="http://schemas.microsoft.com/office/drawing/2016/ink" xmlns:am3d="http://schemas.microsoft.com/office/drawing/2017/model3d" xmlns:o="urn:schemas-microsoft-com:office:office" xmlns:r="http://schemas.openxmlformats.org/officeDocument/2006/relationships" xmlns:m="http://schemas.openxmlformats.org/officeDocument/2006/math" xmlns:v="urn:schemas-microsoft-com:vml" xmlns:wp14="http://schemas.microsoft.com/office/word/2010/wordprocessingDrawing" xmlns:wp="http://schemas.openxmlformats.org/drawingml/2006/wordprocessingDrawing" xmlns:w10="urn:schemas-microsoft-com:office:word" xmlns:w="http://schemas.openxmlformats.org/wordprocessingml/2006/main" xmlns:w14="http://schemas.microsoft.com/office/word/2010/wordml" xmlns:w15="http://schemas.microsoft.com/office/word/2012/wordml" xmlns:w16cex="http://schemas.microsoft.com/office/word/2018/wordml/cex" xmlns:w16cid="http://schemas.microsoft.com/office/word/2016/wordml/cid" xmlns:w16="http://schemas.microsoft.com/office/word/2018/wordml" xmlns:w16sdtdh="http://schemas.microsoft.com/office/word/2020/wordml/sdtdatahash" xmlns:w16se="http://schemas.microsoft.com/office/word/2015/wordml/symex" xmlns:wpg="http://schemas.microsoft.com/office/word/2010/wordprocessingGroup" xmlns:wpi="http://schemas.microsoft.com/office/word/2010/wordprocessingInk" xmlns:wne="http://schemas.microsoft.com/office/word/2006/wordml" xmlns:wps="http://schemas.microsoft.com/office/word/2010/wordprocessingShape" mc:Ignorable="w14 w15 w16se w16cid w16 w16cex w16sdtdh wp14">
   <w:p>
     <w:pPr>
-      <w:pStyle w:val="llb"/>
+      <w:pStyle w:val="Footer"/>
       <w:jc w:val="center"/>
     </w:pPr>
   </w:p>
   <w:p>
     <w:pPr>
-      <w:pStyle w:val="llb"/>
+      <w:pStyle w:val="Footer"/>
     </w:pPr>
   </w:p>
 </w:ftr>
 </file>
 
 <file path=word/footnotes.xml><?xml version="1.0" encoding="utf-8"?>
-<w:footnotes xmlns:wpc="http://schemas.microsoft.com/office/word/2010/wordprocessingCanvas" xmlns:mc="http://schemas.openxmlformats.org/markup-compatibility/2006" xmlns:o="urn:schemas-microsoft-com:office:office" xmlns:r="http://schemas.openxmlformats.org/officeDocument/2006/relationships" xmlns:m="http://schemas.openxmlformats.org/officeDocument/2006/math" xmlns:v="urn:schemas-microsoft-com:vml" xmlns:wp14="http://schemas.microsoft.com/office/word/2010/wordprocessingDrawing" xmlns:wp="http://schemas.openxmlformats.org/drawingml/2006/wordprocessingDrawing" xmlns:w10="urn:schemas-microsoft-com:office:word" xmlns:w="http://schemas.openxmlformats.org/wordprocessingml/2006/main" xmlns:w14="http://schemas.microsoft.com/office/word/2010/wordml" xmlns:w15="http://schemas.microsoft.com/office/word/2012/wordml" xmlns:wpg="http://schemas.microsoft.com/office/word/2010/wordprocessingGroup" xmlns:wpi="http://schemas.microsoft.com/office/word/2010/wordprocessingInk" xmlns:wne="http://schemas.microsoft.com/office/word/2006/wordml" xmlns:wps="http://schemas.microsoft.com/office/word/2010/wordprocessingShape" mc:Ignorable="w14 w15 wp14">
+<w:footnotes xmlns:wpc="http://schemas.microsoft.com/office/word/2010/wordprocessingCanvas" xmlns:cx="http://schemas.microsoft.com/office/drawing/2014/chartex" xmlns:cx1="http://schemas.microsoft.com/office/drawing/2015/9/8/chartex" xmlns:cx2="http://schemas.microsoft.com/office/drawing/2015/10/21/chartex" xmlns:cx3="http://schemas.microsoft.com/office/drawing/2016/5/9/chartex" xmlns:cx4="http://schemas.microsoft.com/office/drawing/2016/5/10/chartex" xmlns:cx5="http://schemas.microsoft.com/office/drawing/2016/5/11/chartex" xmlns:cx6="http://schemas.microsoft.com/office/drawing/2016/5/12/chartex" xmlns:cx7="http://schemas.microsoft.com/office/drawing/2016/5/13/chartex" xmlns:cx8="http://schemas.microsoft.com/office/drawing/2016/5/14/chartex" xmlns:mc="http://schemas.openxmlformats.org/markup-compatibility/2006" xmlns:aink="http://schemas.microsoft.com/office/drawing/2016/ink" xmlns:am3d="http://schemas.microsoft.com/office/drawing/2017/model3d" xmlns:o="urn:schemas-microsoft-com:office:office" xmlns:r="http://schemas.openxmlformats.org/officeDocument/2006/relationships" xmlns:m="http://schemas.openxmlformats.org/officeDocument/2006/math" xmlns:v="urn:schemas-microsoft-com:vml" xmlns:wp14="http://schemas.microsoft.com/office/word/2010/wordprocessingDrawing" xmlns:wp="http://schemas.openxmlformats.org/drawingml/2006/wordprocessingDrawing" xmlns:w10="urn:schemas-microsoft-com:office:word" xmlns:w="http://schemas.openxmlformats.org/wordprocessingml/2006/main" xmlns:w14="http://schemas.microsoft.com/office/word/2010/wordml" xmlns:w15="http://schemas.microsoft.com/office/word/2012/wordml" xmlns:w16cex="http://schemas.microsoft.com/office/word/2018/wordml/cex" xmlns:w16cid="http://schemas.microsoft.com/office/word/2016/wordml/cid" xmlns:w16="http://schemas.microsoft.com/office/word/2018/wordml" xmlns:w16sdtdh="http://schemas.microsoft.com/office/word/2020/wordml/sdtdatahash" xmlns:w16se="http://schemas.microsoft.com/office/word/2015/wordml/symex" xmlns:wpg="http://schemas.microsoft.com/office/word/2010/wordprocessingGroup" xmlns:wpi="http://schemas.microsoft.com/office/word/2010/wordprocessingInk" xmlns:wne="http://schemas.microsoft.com/office/word/2006/wordml" xmlns:wps="http://schemas.microsoft.com/office/word/2010/wordprocessingShape" mc:Ignorable="w14 w15 w16se w16cid w16 w16cex w16sdtdh wp14">
   <w:footnote w:type="separator" w:id="-1">
     <w:p>
       <w:r>
@@ -2791,7 +2707,7 @@
 </file>
 
 <file path=word/numbering.xml><?xml version="1.0" encoding="utf-8"?>
-<w:numbering xmlns:wpc="http://schemas.microsoft.com/office/word/2010/wordprocessingCanvas" xmlns:mc="http://schemas.openxmlformats.org/markup-compatibility/2006" xmlns:o="urn:schemas-microsoft-com:office:office" xmlns:r="http://schemas.openxmlformats.org/officeDocument/2006/relationships" xmlns:m="http://schemas.openxmlformats.org/officeDocument/2006/math" xmlns:v="urn:schemas-microsoft-com:vml" xmlns:wp14="http://schemas.microsoft.com/office/word/2010/wordprocessingDrawing" xmlns:wp="http://schemas.openxmlformats.org/drawingml/2006/wordprocessingDrawing" xmlns:w10="urn:schemas-microsoft-com:office:word" xmlns:w="http://schemas.openxmlformats.org/wordprocessingml/2006/main" xmlns:w14="http://schemas.microsoft.com/office/word/2010/wordml" xmlns:w15="http://schemas.microsoft.com/office/word/2012/wordml" xmlns:wpg="http://schemas.microsoft.com/office/word/2010/wordprocessingGroup" xmlns:wpi="http://schemas.microsoft.com/office/word/2010/wordprocessingInk" xmlns:wne="http://schemas.microsoft.com/office/word/2006/wordml" xmlns:wps="http://schemas.microsoft.com/office/word/2010/wordprocessingShape" mc:Ignorable="w14 w15 wp14">
+<w:numbering xmlns:wpc="http://schemas.microsoft.com/office/word/2010/wordprocessingCanvas" xmlns:cx="http://schemas.microsoft.com/office/drawing/2014/chartex" xmlns:cx1="http://schemas.microsoft.com/office/drawing/2015/9/8/chartex" xmlns:cx2="http://schemas.microsoft.com/office/drawing/2015/10/21/chartex" xmlns:cx3="http://schemas.microsoft.com/office/drawing/2016/5/9/chartex" xmlns:cx4="http://schemas.microsoft.com/office/drawing/2016/5/10/chartex" xmlns:cx5="http://schemas.microsoft.com/office/drawing/2016/5/11/chartex" xmlns:cx6="http://schemas.microsoft.com/office/drawing/2016/5/12/chartex" xmlns:cx7="http://schemas.microsoft.com/office/drawing/2016/5/13/chartex" xmlns:cx8="http://schemas.microsoft.com/office/drawing/2016/5/14/chartex" xmlns:mc="http://schemas.openxmlformats.org/markup-compatibility/2006" xmlns:aink="http://schemas.microsoft.com/office/drawing/2016/ink" xmlns:am3d="http://schemas.microsoft.com/office/drawing/2017/model3d" xmlns:o="urn:schemas-microsoft-com:office:office" xmlns:r="http://schemas.openxmlformats.org/officeDocument/2006/relationships" xmlns:m="http://schemas.openxmlformats.org/officeDocument/2006/math" xmlns:v="urn:schemas-microsoft-com:vml" xmlns:wp14="http://schemas.microsoft.com/office/word/2010/wordprocessingDrawing" xmlns:wp="http://schemas.openxmlformats.org/drawingml/2006/wordprocessingDrawing" xmlns:w10="urn:schemas-microsoft-com:office:word" xmlns:w="http://schemas.openxmlformats.org/wordprocessingml/2006/main" xmlns:w14="http://schemas.microsoft.com/office/word/2010/wordml" xmlns:w15="http://schemas.microsoft.com/office/word/2012/wordml" xmlns:w16cex="http://schemas.microsoft.com/office/word/2018/wordml/cex" xmlns:w16cid="http://schemas.microsoft.com/office/word/2016/wordml/cid" xmlns:w16="http://schemas.microsoft.com/office/word/2018/wordml" xmlns:w16sdtdh="http://schemas.microsoft.com/office/word/2020/wordml/sdtdatahash" xmlns:w16se="http://schemas.microsoft.com/office/word/2015/wordml/symex" xmlns:wpg="http://schemas.microsoft.com/office/word/2010/wordprocessingGroup" xmlns:wpi="http://schemas.microsoft.com/office/word/2010/wordprocessingInk" xmlns:wne="http://schemas.microsoft.com/office/word/2006/wordml" xmlns:wps="http://schemas.microsoft.com/office/word/2010/wordprocessingShape" mc:Ignorable="w14 w15 w16se w16cid w16 w16cex w16sdtdh wp14">
   <w:abstractNum w:abstractNumId="0" w15:restartNumberingAfterBreak="0">
     <w:nsid w:val="22E31C35"/>
     <w:multiLevelType w:val="hybridMultilevel"/>
@@ -3063,7 +2979,7 @@
 </file>
 
 <file path=word/styles.xml><?xml version="1.0" encoding="utf-8"?>
-<w:styles xmlns:mc="http://schemas.openxmlformats.org/markup-compatibility/2006" xmlns:r="http://schemas.openxmlformats.org/officeDocument/2006/relationships" xmlns:w="http://schemas.openxmlformats.org/wordprocessingml/2006/main" xmlns:w14="http://schemas.microsoft.com/office/word/2010/wordml" xmlns:w15="http://schemas.microsoft.com/office/word/2012/wordml" mc:Ignorable="w14 w15">
+<w:styles xmlns:mc="http://schemas.openxmlformats.org/markup-compatibility/2006" xmlns:r="http://schemas.openxmlformats.org/officeDocument/2006/relationships" xmlns:w="http://schemas.openxmlformats.org/wordprocessingml/2006/main" xmlns:w14="http://schemas.microsoft.com/office/word/2010/wordml" xmlns:w15="http://schemas.microsoft.com/office/word/2012/wordml" xmlns:w16cex="http://schemas.microsoft.com/office/word/2018/wordml/cex" xmlns:w16cid="http://schemas.microsoft.com/office/word/2016/wordml/cid" xmlns:w16="http://schemas.microsoft.com/office/word/2018/wordml" xmlns:w16sdtdh="http://schemas.microsoft.com/office/word/2020/wordml/sdtdatahash" xmlns:w16se="http://schemas.microsoft.com/office/word/2015/wordml/symex" mc:Ignorable="w14 w15 w16se w16cid w16 w16cex w16sdtdh">
   <w:docDefaults>
     <w:rPrDefault>
       <w:rPr>
@@ -3073,7 +2989,7 @@
     </w:rPrDefault>
     <w:pPrDefault/>
   </w:docDefaults>
-  <w:latentStyles w:defLockedState="0" w:defUIPriority="0" w:defSemiHidden="0" w:defUnhideWhenUsed="0" w:defQFormat="0" w:count="371">
+  <w:latentStyles w:defLockedState="0" w:defUIPriority="0" w:defSemiHidden="0" w:defUnhideWhenUsed="0" w:defQFormat="0" w:count="376">
     <w:lsdException w:name="Normal" w:qFormat="1"/>
     <w:lsdException w:name="heading 1" w:qFormat="1"/>
     <w:lsdException w:name="heading 2" w:semiHidden="1" w:unhideWhenUsed="1" w:qFormat="1"/>
@@ -3173,7 +3089,6 @@
     <w:lsdException w:name="HTML Sample" w:semiHidden="1" w:unhideWhenUsed="1"/>
     <w:lsdException w:name="HTML Typewriter" w:semiHidden="1" w:unhideWhenUsed="1"/>
     <w:lsdException w:name="HTML Variable" w:semiHidden="1" w:unhideWhenUsed="1"/>
-    <w:lsdException w:name="Normal Table" w:semiHidden="1" w:unhideWhenUsed="1"/>
     <w:lsdException w:name="annotation subject" w:semiHidden="1" w:unhideWhenUsed="1"/>
     <w:lsdException w:name="No List" w:semiHidden="1" w:unhideWhenUsed="1"/>
     <w:lsdException w:name="Outline List 1" w:semiHidden="1" w:unhideWhenUsed="1"/>
@@ -3216,11 +3131,8 @@
     <w:lsdException w:name="Table Contemporary" w:semiHidden="1" w:unhideWhenUsed="1"/>
     <w:lsdException w:name="Table Elegant" w:semiHidden="1" w:unhideWhenUsed="1"/>
     <w:lsdException w:name="Table Professional" w:semiHidden="1" w:unhideWhenUsed="1"/>
-    <w:lsdException w:name="Table Subtle 1" w:semiHidden="1" w:unhideWhenUsed="1"/>
     <w:lsdException w:name="Table Subtle 2" w:semiHidden="1" w:unhideWhenUsed="1"/>
     <w:lsdException w:name="Table Web 1" w:semiHidden="1" w:unhideWhenUsed="1"/>
-    <w:lsdException w:name="Table Web 2" w:semiHidden="1" w:unhideWhenUsed="1"/>
-    <w:lsdException w:name="Table Web 3" w:semiHidden="1" w:unhideWhenUsed="1"/>
     <w:lsdException w:name="Balloon Text" w:semiHidden="1" w:unhideWhenUsed="1"/>
     <w:lsdException w:name="Table Theme" w:semiHidden="1" w:unhideWhenUsed="1"/>
     <w:lsdException w:name="Placeholder Text" w:semiHidden="1" w:uiPriority="99"/>
@@ -3438,8 +3350,13 @@
     <w:lsdException w:name="List Table 5 Dark Accent 6" w:uiPriority="50"/>
     <w:lsdException w:name="List Table 6 Colorful Accent 6" w:uiPriority="51"/>
     <w:lsdException w:name="List Table 7 Colorful Accent 6" w:uiPriority="52"/>
+    <w:lsdException w:name="Mention" w:semiHidden="1" w:uiPriority="99" w:unhideWhenUsed="1"/>
+    <w:lsdException w:name="Smart Hyperlink" w:semiHidden="1" w:uiPriority="99" w:unhideWhenUsed="1"/>
+    <w:lsdException w:name="Hashtag" w:semiHidden="1" w:uiPriority="99" w:unhideWhenUsed="1"/>
+    <w:lsdException w:name="Unresolved Mention" w:semiHidden="1" w:uiPriority="99" w:unhideWhenUsed="1"/>
+    <w:lsdException w:name="Smart Link" w:semiHidden="1" w:uiPriority="99" w:unhideWhenUsed="1"/>
   </w:latentStyles>
-  <w:style w:type="paragraph" w:default="1" w:styleId="Norml">
+  <w:style w:type="paragraph" w:default="1" w:styleId="Normal">
     <w:name w:val="Normal"/>
     <w:qFormat/>
     <w:rPr>
@@ -3447,13 +3364,13 @@
       <w:szCs w:val="24"/>
     </w:rPr>
   </w:style>
-  <w:style w:type="character" w:default="1" w:styleId="Bekezdsalapbettpusa">
+  <w:style w:type="character" w:default="1" w:styleId="DefaultParagraphFont">
     <w:name w:val="Default Paragraph Font"/>
     <w:uiPriority w:val="1"/>
     <w:semiHidden/>
     <w:unhideWhenUsed/>
   </w:style>
-  <w:style w:type="table" w:default="1" w:styleId="Normltblzat">
+  <w:style w:type="table" w:default="1" w:styleId="TableNormal">
     <w:name w:val="Normal Table"/>
     <w:uiPriority w:val="99"/>
     <w:semiHidden/>
@@ -3468,16 +3385,16 @@
       </w:tblCellMar>
     </w:tblPr>
   </w:style>
-  <w:style w:type="numbering" w:default="1" w:styleId="Nemlista">
+  <w:style w:type="numbering" w:default="1" w:styleId="NoList">
     <w:name w:val="No List"/>
     <w:uiPriority w:val="99"/>
     <w:semiHidden/>
     <w:unhideWhenUsed/>
   </w:style>
-  <w:style w:type="paragraph" w:styleId="lfej">
+  <w:style w:type="paragraph" w:styleId="Header">
     <w:name w:val="header"/>
-    <w:basedOn w:val="Norml"/>
-    <w:link w:val="lfejChar"/>
+    <w:basedOn w:val="Normal"/>
+    <w:link w:val="HeaderChar"/>
     <w:rsid w:val="00352EE5"/>
     <w:pPr>
       <w:tabs>
@@ -3486,20 +3403,20 @@
       </w:tabs>
     </w:pPr>
   </w:style>
-  <w:style w:type="character" w:customStyle="1" w:styleId="lfejChar">
-    <w:name w:val="Élőfej Char"/>
-    <w:basedOn w:val="Bekezdsalapbettpusa"/>
-    <w:link w:val="lfej"/>
+  <w:style w:type="character" w:customStyle="1" w:styleId="HeaderChar">
+    <w:name w:val="Header Char"/>
+    <w:basedOn w:val="DefaultParagraphFont"/>
+    <w:link w:val="Header"/>
     <w:rsid w:val="00352EE5"/>
     <w:rPr>
       <w:sz w:val="24"/>
       <w:szCs w:val="24"/>
     </w:rPr>
   </w:style>
-  <w:style w:type="paragraph" w:styleId="llb">
+  <w:style w:type="paragraph" w:styleId="Footer">
     <w:name w:val="footer"/>
-    <w:basedOn w:val="Norml"/>
-    <w:link w:val="llbChar"/>
+    <w:basedOn w:val="Normal"/>
+    <w:link w:val="FooterChar"/>
     <w:uiPriority w:val="99"/>
     <w:rsid w:val="00352EE5"/>
     <w:pPr>
@@ -3509,10 +3426,10 @@
       </w:tabs>
     </w:pPr>
   </w:style>
-  <w:style w:type="character" w:customStyle="1" w:styleId="llbChar">
-    <w:name w:val="Élőláb Char"/>
-    <w:basedOn w:val="Bekezdsalapbettpusa"/>
-    <w:link w:val="llb"/>
+  <w:style w:type="character" w:customStyle="1" w:styleId="FooterChar">
+    <w:name w:val="Footer Char"/>
+    <w:basedOn w:val="DefaultParagraphFont"/>
+    <w:link w:val="Footer"/>
     <w:uiPriority w:val="99"/>
     <w:rsid w:val="00352EE5"/>
     <w:rPr>
@@ -3535,9 +3452,9 @@
       <w:szCs w:val="24"/>
     </w:rPr>
   </w:style>
-  <w:style w:type="character" w:styleId="Hiperhivatkozs">
+  <w:style w:type="character" w:styleId="Hyperlink">
     <w:name w:val="Hyperlink"/>
-    <w:basedOn w:val="Bekezdsalapbettpusa"/>
+    <w:basedOn w:val="DefaultParagraphFont"/>
     <w:unhideWhenUsed/>
     <w:rsid w:val="003B78E9"/>
     <w:rPr>
@@ -3545,9 +3462,9 @@
       <w:u w:val="single"/>
     </w:rPr>
   </w:style>
-  <w:style w:type="table" w:styleId="Rcsostblzat">
+  <w:style w:type="table" w:styleId="TableGrid">
     <w:name w:val="Table Grid"/>
-    <w:basedOn w:val="Normltblzat"/>
+    <w:basedOn w:val="TableNormal"/>
     <w:rsid w:val="00F25362"/>
     <w:tblPr>
       <w:tblBorders>
@@ -3559,6 +3476,17 @@
         <w:insideV w:val="single" w:sz="4" w:space="0" w:color="auto"/>
       </w:tblBorders>
     </w:tblPr>
+  </w:style>
+  <w:style w:type="character" w:styleId="FollowedHyperlink">
+    <w:name w:val="FollowedHyperlink"/>
+    <w:basedOn w:val="DefaultParagraphFont"/>
+    <w:semiHidden/>
+    <w:unhideWhenUsed/>
+    <w:rsid w:val="00B1722F"/>
+    <w:rPr>
+      <w:color w:val="800080" w:themeColor="followedHyperlink"/>
+      <w:u w:val="single"/>
+    </w:rPr>
   </w:style>
 </w:styles>
 </file>

</xml_diff>

<commit_message>
gallery improvements. user can only delete his own pictures, admin can delete all pictures
</commit_message>
<xml_diff>
--- a/Laravel-Homework-1.DOCX
+++ b/Laravel-Homework-1.DOCX
@@ -370,6 +370,7 @@
         <w:rPr>
           <w:rFonts w:ascii="Times New Roman" w:hAnsi="Times New Roman" w:cs="Times New Roman"/>
           <w:b/>
+          <w:highlight w:val="yellow"/>
           <w:lang w:val="en-GB"/>
         </w:rPr>
         <w:t>Object-relational mapping</w:t>
@@ -3091,6 +3092,7 @@
     <w:lsdException w:name="HTML Sample" w:semiHidden="1" w:unhideWhenUsed="1"/>
     <w:lsdException w:name="HTML Typewriter" w:semiHidden="1" w:unhideWhenUsed="1"/>
     <w:lsdException w:name="HTML Variable" w:semiHidden="1" w:unhideWhenUsed="1"/>
+    <w:lsdException w:name="Normal Table" w:semiHidden="1" w:unhideWhenUsed="1"/>
     <w:lsdException w:name="annotation subject" w:semiHidden="1" w:unhideWhenUsed="1"/>
     <w:lsdException w:name="No List" w:semiHidden="1" w:unhideWhenUsed="1"/>
     <w:lsdException w:name="Outline List 1" w:semiHidden="1" w:unhideWhenUsed="1"/>
@@ -3133,8 +3135,11 @@
     <w:lsdException w:name="Table Contemporary" w:semiHidden="1" w:unhideWhenUsed="1"/>
     <w:lsdException w:name="Table Elegant" w:semiHidden="1" w:unhideWhenUsed="1"/>
     <w:lsdException w:name="Table Professional" w:semiHidden="1" w:unhideWhenUsed="1"/>
+    <w:lsdException w:name="Table Subtle 1" w:semiHidden="1" w:unhideWhenUsed="1"/>
     <w:lsdException w:name="Table Subtle 2" w:semiHidden="1" w:unhideWhenUsed="1"/>
     <w:lsdException w:name="Table Web 1" w:semiHidden="1" w:unhideWhenUsed="1"/>
+    <w:lsdException w:name="Table Web 2" w:semiHidden="1" w:unhideWhenUsed="1"/>
+    <w:lsdException w:name="Table Web 3" w:semiHidden="1" w:unhideWhenUsed="1"/>
     <w:lsdException w:name="Balloon Text" w:semiHidden="1" w:unhideWhenUsed="1"/>
     <w:lsdException w:name="Table Theme" w:semiHidden="1" w:unhideWhenUsed="1"/>
     <w:lsdException w:name="Placeholder Text" w:semiHidden="1" w:uiPriority="99"/>

</xml_diff>

<commit_message>
final commit, removed double messages on upload success
</commit_message>
<xml_diff>
--- a/Laravel-Homework-1.DOCX
+++ b/Laravel-Homework-1.DOCX
@@ -286,7 +286,7 @@
       <w:r>
         <w:rPr>
           <w:rFonts w:ascii="Times New Roman" w:hAnsi="Times New Roman" w:cs="Times New Roman"/>
-          <w:highlight w:val="red"/>
+          <w:highlight w:val="yellow"/>
           <w:lang w:val="en-GB"/>
         </w:rPr>
         <w:t xml:space="preserve">5 pages with the </w:t>
@@ -295,7 +295,7 @@
         <w:rPr>
           <w:rFonts w:ascii="Times New Roman" w:hAnsi="Times New Roman" w:cs="Times New Roman"/>
           <w:b/>
-          <w:highlight w:val="red"/>
+          <w:highlight w:val="yellow"/>
           <w:lang w:val="en-GB"/>
         </w:rPr>
         <w:t>Laravel framework</w:t>
@@ -1549,6 +1549,7 @@
       <w:r>
         <w:rPr>
           <w:rFonts w:ascii="Times New Roman" w:hAnsi="Times New Roman" w:cs="Times New Roman"/>
+          <w:highlight w:val="yellow"/>
           <w:lang w:val="en-GB"/>
         </w:rPr>
         <w:t xml:space="preserve">Create a </w:t>
@@ -1557,6 +1558,7 @@
         <w:rPr>
           <w:rFonts w:ascii="Times New Roman" w:hAnsi="Times New Roman" w:cs="Times New Roman"/>
           <w:b/>
+          <w:highlight w:val="yellow"/>
           <w:lang w:val="en-GB"/>
         </w:rPr>
         <w:t>documentation</w:t>
@@ -1648,6 +1650,7 @@
       <w:r>
         <w:rPr>
           <w:rFonts w:ascii="Times New Roman" w:hAnsi="Times New Roman" w:cs="Times New Roman"/>
+          <w:highlight w:val="yellow"/>
           <w:lang w:val="en-GB"/>
         </w:rPr>
         <w:t xml:space="preserve">the </w:t>
@@ -1656,6 +1659,7 @@
         <w:rPr>
           <w:rFonts w:ascii="Times New Roman" w:hAnsi="Times New Roman" w:cs="Times New Roman"/>
           <w:b/>
+          <w:highlight w:val="yellow"/>
           <w:lang w:val="en-GB"/>
         </w:rPr>
         <w:t>URL addresses</w:t>
@@ -1685,6 +1689,7 @@
         <w:rPr>
           <w:rFonts w:ascii="Times New Roman" w:hAnsi="Times New Roman" w:cs="Times New Roman"/>
           <w:b/>
+          <w:highlight w:val="yellow"/>
           <w:lang w:val="en-GB"/>
         </w:rPr>
         <w:t>Write in the documentation in detail where and how the above points are accomplished</w:t>
@@ -1692,9 +1697,17 @@
       <w:r>
         <w:rPr>
           <w:rFonts w:ascii="Times New Roman" w:hAnsi="Times New Roman" w:cs="Times New Roman"/>
-          <w:lang w:val="en-GB"/>
-        </w:rPr>
-        <w:t xml:space="preserve">. </w:t>
+          <w:highlight w:val="yellow"/>
+          <w:lang w:val="en-GB"/>
+        </w:rPr>
+        <w:t>.</w:t>
+      </w:r>
+      <w:r>
+        <w:rPr>
+          <w:rFonts w:ascii="Times New Roman" w:hAnsi="Times New Roman" w:cs="Times New Roman"/>
+          <w:lang w:val="en-GB"/>
+        </w:rPr>
+        <w:t xml:space="preserve"> </w:t>
       </w:r>
       <w:r>
         <w:rPr>
@@ -1761,7 +1774,7 @@
       <w:r>
         <w:rPr>
           <w:rFonts w:ascii="Times New Roman" w:hAnsi="Times New Roman" w:cs="Times New Roman"/>
-          <w:highlight w:val="red"/>
+          <w:highlight w:val="yellow"/>
           <w:lang w:val="en-GB"/>
         </w:rPr>
         <w:t>Export your database into an SQL file.</w:t>
@@ -1787,7 +1800,7 @@
       <w:r>
         <w:rPr>
           <w:rFonts w:ascii="Times New Roman" w:hAnsi="Times New Roman" w:cs="Times New Roman"/>
-          <w:highlight w:val="red"/>
+          <w:highlight w:val="yellow"/>
           <w:lang w:val="en-GB"/>
         </w:rPr>
         <w:t xml:space="preserve">Create a </w:t>
@@ -1796,7 +1809,7 @@
         <w:rPr>
           <w:rFonts w:ascii="Times New Roman" w:hAnsi="Times New Roman" w:cs="Times New Roman"/>
           <w:b/>
-          <w:highlight w:val="red"/>
+          <w:highlight w:val="yellow"/>
           <w:lang w:val="en-GB"/>
         </w:rPr>
         <w:t>ZIP archive</w:t>
@@ -1804,7 +1817,7 @@
       <w:r>
         <w:rPr>
           <w:rFonts w:ascii="Times New Roman" w:hAnsi="Times New Roman" w:cs="Times New Roman"/>
-          <w:highlight w:val="red"/>
+          <w:highlight w:val="yellow"/>
           <w:lang w:val="en-GB"/>
         </w:rPr>
         <w:t xml:space="preserve"> that contains the website</w:t>
@@ -1812,7 +1825,7 @@
       <w:r>
         <w:rPr>
           <w:rFonts w:ascii="Times New Roman" w:hAnsi="Times New Roman" w:cs="Times New Roman"/>
-          <w:highlight w:val="red"/>
+          <w:highlight w:val="yellow"/>
           <w:lang w:val="en-GB"/>
         </w:rPr>
         <w:t>, the SQL file</w:t>
@@ -1820,7 +1833,7 @@
       <w:r>
         <w:rPr>
           <w:rFonts w:ascii="Times New Roman" w:hAnsi="Times New Roman" w:cs="Times New Roman"/>
-          <w:highlight w:val="red"/>
+          <w:highlight w:val="yellow"/>
           <w:lang w:val="en-GB"/>
         </w:rPr>
         <w:t xml:space="preserve"> and the documentation</w:t>

</xml_diff>